<commit_message>
updated invoice with image
</commit_message>
<xml_diff>
--- a/invoices/mar-2025/Fakutra ELEKTROPRIVREDA 24-03-2025 STARI.docx
+++ b/invoices/mar-2025/Fakutra ELEKTROPRIVREDA 24-03-2025 STARI.docx
@@ -23,21 +23,19 @@
         <w:tblDescription w:val="Enter Company Name, Invoice details, Customer information, and Project or Service description in first table; Description, Hours, Rate, and Amount in second table, and Total amount in third table"/>
       </w:tblPr>
       <w:tblGrid>
-        <w:gridCol w:w="5812"/>
-        <w:gridCol w:w="4718"/>
+        <w:gridCol w:w="5954"/>
+        <w:gridCol w:w="4576"/>
       </w:tblGrid>
       <w:tr>
         <w:trPr>
           <w:gridAfter w:val="1"/>
-          <w:wAfter w:w="4718" w:type="dxa"/>
+          <w:wAfter w:w="4576" w:type="dxa"/>
           <w:trHeight w:val="1620"/>
         </w:trPr>
         <w:tc>
           <w:tcPr>
-            <w:tcW w:w="5812" w:type="dxa"/>
+            <w:tcW w:w="5954" w:type="dxa"/>
           </w:tcPr>
-          <w:bookmarkStart w:id="0" w:name="OLE_LINK1"/>
-          <w:bookmarkStart w:id="1" w:name="OLE_LINK2"/>
           <w:p>
             <w:pPr>
               <w:pStyle w:val="Companyname"/>
@@ -45,10 +43,74 @@
                 <w:szCs w:val="36"/>
               </w:rPr>
             </w:pPr>
+            <w:bookmarkStart w:id="0" w:name="OLE_LINK1"/>
+            <w:bookmarkStart w:id="1" w:name="OLE_LINK2"/>
+            <w:r>
+              <w:rPr>
+                <w:noProof/>
+                <w:szCs w:val="36"/>
+              </w:rPr>
+              <w:drawing>
+                <wp:anchor distT="0" distB="0" distL="114300" distR="114300" simplePos="0" relativeHeight="251658240" behindDoc="0" locked="0" layoutInCell="1" allowOverlap="1" wp14:anchorId="2AD2DF5C" wp14:editId="6AFD6996">
+                  <wp:simplePos x="0" y="0"/>
+                  <wp:positionH relativeFrom="column">
+                    <wp:posOffset>3175</wp:posOffset>
+                  </wp:positionH>
+                  <wp:positionV relativeFrom="paragraph">
+                    <wp:posOffset>0</wp:posOffset>
+                  </wp:positionV>
+                  <wp:extent cx="1181100" cy="1181100"/>
+                  <wp:effectExtent l="0" t="0" r="0" b="0"/>
+                  <wp:wrapSquare wrapText="bothSides"/>
+                  <wp:docPr id="231995491" name="Picture 1"/>
+                  <wp:cNvGraphicFramePr>
+                    <a:graphicFrameLocks xmlns:a="http://schemas.openxmlformats.org/drawingml/2006/main" noChangeAspect="1"/>
+                  </wp:cNvGraphicFramePr>
+                  <a:graphic xmlns:a="http://schemas.openxmlformats.org/drawingml/2006/main">
+                    <a:graphicData uri="http://schemas.openxmlformats.org/drawingml/2006/picture">
+                      <pic:pic xmlns:pic="http://schemas.openxmlformats.org/drawingml/2006/picture">
+                        <pic:nvPicPr>
+                          <pic:cNvPr id="231995491" name="Picture 231995491"/>
+                          <pic:cNvPicPr/>
+                        </pic:nvPicPr>
+                        <pic:blipFill>
+                          <a:blip r:embed="rId10" cstate="print">
+                            <a:extLst>
+                              <a:ext uri="{28A0092B-C50C-407E-A947-70E740481C1C}">
+                                <a14:useLocalDpi xmlns:a14="http://schemas.microsoft.com/office/drawing/2010/main" val="0"/>
+                              </a:ext>
+                            </a:extLst>
+                          </a:blip>
+                          <a:stretch>
+                            <a:fillRect/>
+                          </a:stretch>
+                        </pic:blipFill>
+                        <pic:spPr>
+                          <a:xfrm>
+                            <a:off x="0" y="0"/>
+                            <a:ext cx="1181100" cy="1181100"/>
+                          </a:xfrm>
+                          <a:prstGeom prst="rect">
+                            <a:avLst/>
+                          </a:prstGeom>
+                        </pic:spPr>
+                      </pic:pic>
+                    </a:graphicData>
+                  </a:graphic>
+                  <wp14:sizeRelH relativeFrom="margin">
+                    <wp14:pctWidth>0</wp14:pctWidth>
+                  </wp14:sizeRelH>
+                  <wp14:sizeRelV relativeFrom="margin">
+                    <wp14:pctHeight>0</wp14:pctHeight>
+                  </wp14:sizeRelV>
+                </wp:anchor>
+              </w:drawing>
+            </w:r>
             <w:sdt>
               <w:sdtPr>
                 <w:rPr>
-                  <w:szCs w:val="36"/>
+                  <w:sz w:val="38"/>
+                  <w:szCs w:val="38"/>
                 </w:rPr>
                 <w:id w:val="623809444"/>
                 <w:placeholder>
@@ -56,10 +118,17 @@
                 </w:placeholder>
                 <w15:appearance w15:val="hidden"/>
               </w:sdtPr>
+              <w:sdtEndPr>
+                <w:rPr>
+                  <w:sz w:val="36"/>
+                  <w:szCs w:val="36"/>
+                </w:rPr>
+              </w:sdtEndPr>
               <w:sdtContent>
                 <w:r>
                   <w:rPr>
-                    <w:szCs w:val="36"/>
+                    <w:sz w:val="38"/>
+                    <w:szCs w:val="38"/>
                   </w:rPr>
                   <w:t>Vezani obrt “Viking”</w:t>
                 </w:r>
@@ -81,15 +150,23 @@
                 <w:bCs/>
               </w:rPr>
             </w:pPr>
+          </w:p>
+          <w:p>
+            <w:pPr>
+              <w:rPr>
+                <w:b/>
+                <w:bCs/>
+              </w:rPr>
+            </w:pPr>
             <w:sdt>
               <w:sdtPr>
                 <w:rPr>
                   <w:b/>
                   <w:bCs/>
                 </w:rPr>
-                <w:id w:val="-735158873"/>
+                <w:id w:val="-436367023"/>
                 <w:placeholder>
-                  <w:docPart w:val="DA9E2608B62641A5BF3E3B460E007786"/>
+                  <w:docPart w:val="F8C1A6D49116433CBEE7F80ECEE2167E"/>
                 </w:placeholder>
                 <w15:appearance w15:val="hidden"/>
               </w:sdtPr>
@@ -123,32 +200,46 @@
                 <w:b/>
                 <w:bCs/>
               </w:rPr>
-              <w:t>ID br</w:t>
+              <w:t>ID br : 4329082250006</w:t>
+            </w:r>
+          </w:p>
+          <w:p>
+            <w:pPr>
+              <w:rPr>
+                <w:b/>
+                <w:bCs/>
+              </w:rPr>
+            </w:pPr>
+            <w:r>
+              <w:rPr>
+                <w:b/>
+                <w:bCs/>
+              </w:rPr>
+              <w:t>Žiro</w:t>
             </w:r>
             <w:r>
               <w:rPr>
                 <w:b/>
                 <w:bCs/>
               </w:rPr>
-              <w:t xml:space="preserve"> </w:t>
+              <w:t xml:space="preserve"> račun</w:t>
             </w:r>
             <w:r>
               <w:rPr>
                 <w:b/>
                 <w:bCs/>
               </w:rPr>
-              <w:t>: 4329082250006</w:t>
+              <w:t xml:space="preserve"> br</w:t>
             </w:r>
-          </w:p>
-          <w:p>
             <w:r>
               <w:rPr>
                 <w:b/>
                 <w:bCs/>
               </w:rPr>
-              <w:t>Broj žiro računa : 1995310006860519</w:t>
+              <w:t xml:space="preserve"> : 1995310006860519</w:t>
             </w:r>
           </w:p>
+          <w:p/>
         </w:tc>
       </w:tr>
       <w:tr>
@@ -157,7 +248,7 @@
         </w:trPr>
         <w:tc>
           <w:tcPr>
-            <w:tcW w:w="5812" w:type="dxa"/>
+            <w:tcW w:w="5954" w:type="dxa"/>
             <w:tcMar>
               <w:bottom w:w="720" w:type="dxa"/>
             </w:tcMar>
@@ -166,7 +257,7 @@
         </w:tc>
         <w:tc>
           <w:tcPr>
-            <w:tcW w:w="4718" w:type="dxa"/>
+            <w:tcW w:w="4576" w:type="dxa"/>
             <w:tcMar>
               <w:bottom w:w="720" w:type="dxa"/>
             </w:tcMar>
@@ -27247,44 +27338,6 @@
     </w:docPart>
     <w:docPart>
       <w:docPartPr>
-        <w:name w:val="DA9E2608B62641A5BF3E3B460E007786"/>
-        <w:category>
-          <w:name w:val="General"/>
-          <w:gallery w:val="placeholder"/>
-        </w:category>
-        <w:types>
-          <w:type w:val="bbPlcHdr"/>
-        </w:types>
-        <w:behaviors>
-          <w:behavior w:val="content"/>
-        </w:behaviors>
-        <w:guid w:val="{D10D8B8A-55C2-4FBA-983C-CADB17B9763E}"/>
-      </w:docPartPr>
-      <w:docPartBody>
-        <w:p>
-          <w:pPr>
-            <w:pStyle w:val="DA9E2608B62641A5BF3E3B460E007786"/>
-          </w:pPr>
-          <w:r>
-            <w:t>450 East 78</w:t>
-          </w:r>
-          <w:r>
-            <w:rPr>
-              <w:vertAlign w:val="superscript"/>
-            </w:rPr>
-            <w:t>th</w:t>
-          </w:r>
-          <w:r>
-            <w:t xml:space="preserve"> </w:t>
-          </w:r>
-          <w:r>
-            <w:t>Ave</w:t>
-          </w:r>
-        </w:p>
-      </w:docPartBody>
-    </w:docPart>
-    <w:docPart>
-      <w:docPartPr>
         <w:name w:val="8319B14E3C884C84911B05CD11841BF6"/>
         <w:category>
           <w:name w:val="General"/>
@@ -27331,6 +27384,44 @@
           </w:pPr>
           <w:r>
             <w:t>1125.00</w:t>
+          </w:r>
+        </w:p>
+      </w:docPartBody>
+    </w:docPart>
+    <w:docPart>
+      <w:docPartPr>
+        <w:name w:val="F8C1A6D49116433CBEE7F80ECEE2167E"/>
+        <w:category>
+          <w:name w:val="General"/>
+          <w:gallery w:val="placeholder"/>
+        </w:category>
+        <w:types>
+          <w:type w:val="bbPlcHdr"/>
+        </w:types>
+        <w:behaviors>
+          <w:behavior w:val="content"/>
+        </w:behaviors>
+        <w:guid w:val="{90F203BC-444D-4D9A-AB3E-87B3DAA66AD0}"/>
+      </w:docPartPr>
+      <w:docPartBody>
+        <w:p>
+          <w:pPr>
+            <w:pStyle w:val="F8C1A6D49116433CBEE7F80ECEE2167E"/>
+          </w:pPr>
+          <w:r>
+            <w:t>450 East 78</w:t>
+          </w:r>
+          <w:r>
+            <w:rPr>
+              <w:vertAlign w:val="superscript"/>
+            </w:rPr>
+            <w:t>th</w:t>
+          </w:r>
+          <w:r>
+            <w:t xml:space="preserve"> </w:t>
+          </w:r>
+          <w:r>
+            <w:t>Ave</w:t>
           </w:r>
         </w:p>
       </w:docPartBody>
@@ -27448,6 +27539,7 @@
     <w:rsid w:val="00072071"/>
     <w:rsid w:val="00162990"/>
     <w:rsid w:val="00195FF3"/>
+    <w:rsid w:val="002913BE"/>
     <w:rsid w:val="002C5CA0"/>
     <w:rsid w:val="002D752B"/>
     <w:rsid w:val="002F4696"/>
@@ -27465,6 +27557,7 @@
     <w:rsid w:val="006A60B1"/>
     <w:rsid w:val="006F2E63"/>
     <w:rsid w:val="007269FD"/>
+    <w:rsid w:val="007839FA"/>
     <w:rsid w:val="007A2BD6"/>
     <w:rsid w:val="007D01A7"/>
     <w:rsid w:val="007E18E8"/>
@@ -27474,6 +27567,7 @@
     <w:rsid w:val="008A2BD7"/>
     <w:rsid w:val="0096128F"/>
     <w:rsid w:val="00966FA4"/>
+    <w:rsid w:val="00A20644"/>
     <w:rsid w:val="00A24AFB"/>
     <w:rsid w:val="00A83FCA"/>
     <w:rsid w:val="00AB2A5F"/>
@@ -27991,6 +28085,18 @@
     </w:pPr>
     <w:rPr>
       <w:kern w:val="2"/>
+      <w14:ligatures w14:val="standardContextual"/>
+    </w:rPr>
+  </w:style>
+  <w:style w:type="paragraph" w:customStyle="1" w:styleId="F8C1A6D49116433CBEE7F80ECEE2167E">
+    <w:name w:val="F8C1A6D49116433CBEE7F80ECEE2167E"/>
+    <w:rsid w:val="00A20644"/>
+    <w:pPr>
+      <w:spacing w:after="160" w:line="278" w:lineRule="auto"/>
+    </w:pPr>
+    <w:rPr>
+      <w:kern w:val="2"/>
+      <w:lang w:eastAsia="zh-TW"/>
       <w14:ligatures w14:val="standardContextual"/>
     </w:rPr>
   </w:style>
@@ -28530,6 +28636,15 @@
 </file>
 
 <file path=customXml/item2.xml><?xml version="1.0" encoding="utf-8"?>
+<?mso-contentType ?>
+<FormTemplates xmlns="http://schemas.microsoft.com/sharepoint/v3/contenttype/forms">
+  <Display>DocumentLibraryForm</Display>
+  <Edit>DocumentLibraryForm</Edit>
+  <New>DocumentLibraryForm</New>
+</FormTemplates>
+</file>
+
+<file path=customXml/item3.xml><?xml version="1.0" encoding="utf-8"?>
 <p:properties xmlns:p="http://schemas.microsoft.com/office/2006/metadata/properties" xmlns:xsi="http://www.w3.org/2001/XMLSchema-instance" xmlns:pc="http://schemas.microsoft.com/office/infopath/2007/PartnerControls">
   <documentManagement>
     <_ip_UnifiedCompliancePolicyUIAction xmlns="http://schemas.microsoft.com/sharepoint/v3" xsi:nil="true"/>
@@ -28547,15 +28662,6 @@
     <MediaServiceKeyPoints xmlns="71af3243-3dd4-4a8d-8c0d-dd76da1f02a5" xsi:nil="true"/>
   </documentManagement>
 </p:properties>
-</file>
-
-<file path=customXml/item3.xml><?xml version="1.0" encoding="utf-8"?>
-<?mso-contentType ?>
-<FormTemplates xmlns="http://schemas.microsoft.com/sharepoint/v3/contenttype/forms">
-  <Display>DocumentLibraryForm</Display>
-  <Edit>DocumentLibraryForm</Edit>
-  <New>DocumentLibraryForm</New>
-</FormTemplates>
 </file>
 
 <file path=customXml/itemProps1.xml><?xml version="1.0" encoding="utf-8"?>
@@ -28580,6 +28686,14 @@
 </file>
 
 <file path=customXml/itemProps2.xml><?xml version="1.0" encoding="utf-8"?>
+<ds:datastoreItem xmlns:ds="http://schemas.openxmlformats.org/officeDocument/2006/customXml" ds:itemID="{AF51B668-EDB7-4D89-9F9E-54CFEC104983}">
+  <ds:schemaRefs>
+    <ds:schemaRef ds:uri="http://schemas.microsoft.com/sharepoint/v3/contenttype/forms"/>
+  </ds:schemaRefs>
+</ds:datastoreItem>
+</file>
+
+<file path=customXml/itemProps3.xml><?xml version="1.0" encoding="utf-8"?>
 <ds:datastoreItem xmlns:ds="http://schemas.openxmlformats.org/officeDocument/2006/customXml" ds:itemID="{D195A680-8E00-4DE0-AEEA-942BA4A849A0}">
   <ds:schemaRefs>
     <ds:schemaRef ds:uri="http://schemas.microsoft.com/office/2006/metadata/properties"/>
@@ -28591,14 +28705,6 @@
 </ds:datastoreItem>
 </file>
 
-<file path=customXml/itemProps3.xml><?xml version="1.0" encoding="utf-8"?>
-<ds:datastoreItem xmlns:ds="http://schemas.openxmlformats.org/officeDocument/2006/customXml" ds:itemID="{AF51B668-EDB7-4D89-9F9E-54CFEC104983}">
-  <ds:schemaRefs>
-    <ds:schemaRef ds:uri="http://schemas.microsoft.com/sharepoint/v3/contenttype/forms"/>
-  </ds:schemaRefs>
-</ds:datastoreItem>
-</file>
-
 <file path=docMetadata/LabelInfo.xml><?xml version="1.0" encoding="utf-8"?>
 <clbl:labelList xmlns:clbl="http://schemas.microsoft.com/office/2020/mipLabelMetadata"/>
 </file>
</xml_diff>